<commit_message>
Added read_data.py and load_data.py along with some changes in patams.yaml.
</commit_message>
<xml_diff>
--- a/00_Ipl_win_prediction initial git and dvc commands.docx
+++ b/00_Ipl_win_prediction initial git and dvc commands.docx
@@ -305,6 +305,679 @@
         <w:numPr>
           <w:ilvl w:val="0"/>
           <w:numId w:val="3"/>
+        </w:numPr>
+        <w:rPr>
+          <w:sz w:val="36"/>
+          <w:szCs w:val="36"/>
+          <w:lang w:val="en-US"/>
+        </w:rPr>
+      </w:pPr>
+      <w:r>
+        <w:rPr>
+          <w:sz w:val="36"/>
+          <w:szCs w:val="36"/>
+          <w:lang w:val="en-US"/>
+        </w:rPr>
+        <w:t xml:space="preserve">git </w:t>
+      </w:r>
+      <w:proofErr w:type="gramStart"/>
+      <w:r>
+        <w:rPr>
+          <w:sz w:val="36"/>
+          <w:szCs w:val="36"/>
+          <w:lang w:val="en-US"/>
+        </w:rPr>
+        <w:t>add</w:t>
+      </w:r>
+      <w:proofErr w:type="gramEnd"/>
+      <w:r>
+        <w:rPr>
+          <w:sz w:val="36"/>
+          <w:szCs w:val="36"/>
+          <w:lang w:val="en-US"/>
+        </w:rPr>
+        <w:t xml:space="preserve"> .</w:t>
+      </w:r>
+    </w:p>
+    <w:p>
+      <w:pPr>
+        <w:pStyle w:val="ListParagraph"/>
+        <w:numPr>
+          <w:ilvl w:val="0"/>
+          <w:numId w:val="3"/>
+        </w:numPr>
+        <w:rPr>
+          <w:sz w:val="36"/>
+          <w:szCs w:val="36"/>
+          <w:lang w:val="en-US"/>
+        </w:rPr>
+      </w:pPr>
+      <w:r>
+        <w:rPr>
+          <w:sz w:val="36"/>
+          <w:szCs w:val="36"/>
+          <w:lang w:val="en-US"/>
+        </w:rPr>
+        <w:t>git add original_data/ipl_dataset.csv.dvc</w:t>
+      </w:r>
+    </w:p>
+    <w:p>
+      <w:pPr>
+        <w:pStyle w:val="ListParagraph"/>
+        <w:numPr>
+          <w:ilvl w:val="0"/>
+          <w:numId w:val="3"/>
+        </w:numPr>
+        <w:rPr>
+          <w:sz w:val="36"/>
+          <w:szCs w:val="36"/>
+          <w:lang w:val="en-US"/>
+        </w:rPr>
+      </w:pPr>
+      <w:r>
+        <w:rPr>
+          <w:sz w:val="36"/>
+          <w:szCs w:val="36"/>
+          <w:lang w:val="en-US"/>
+        </w:rPr>
+        <w:t>git commit -m “original data added to dvc.”</w:t>
+      </w:r>
+    </w:p>
+    <w:p>
+      <w:pPr>
+        <w:pStyle w:val="ListParagraph"/>
+        <w:numPr>
+          <w:ilvl w:val="0"/>
+          <w:numId w:val="3"/>
+        </w:numPr>
+        <w:rPr>
+          <w:sz w:val="36"/>
+          <w:szCs w:val="36"/>
+          <w:lang w:val="en-US"/>
+        </w:rPr>
+      </w:pPr>
+      <w:r>
+        <w:rPr>
+          <w:sz w:val="36"/>
+          <w:szCs w:val="36"/>
+          <w:lang w:val="en-US"/>
+        </w:rPr>
+        <w:t>Git push origin main</w:t>
+      </w:r>
+    </w:p>
+    <w:p>
+      <w:pPr>
+        <w:rPr>
+          <w:sz w:val="36"/>
+          <w:szCs w:val="36"/>
+          <w:lang w:val="en-US"/>
+        </w:rPr>
+      </w:pPr>
+    </w:p>
+    <w:p>
+      <w:pPr>
+        <w:rPr>
+          <w:sz w:val="36"/>
+          <w:szCs w:val="36"/>
+          <w:lang w:val="en-US"/>
+        </w:rPr>
+      </w:pPr>
+    </w:p>
+    <w:p>
+      <w:pPr>
+        <w:rPr>
+          <w:sz w:val="36"/>
+          <w:szCs w:val="36"/>
+          <w:lang w:val="en-US"/>
+        </w:rPr>
+      </w:pPr>
+    </w:p>
+    <w:p>
+      <w:pPr>
+        <w:rPr>
+          <w:sz w:val="36"/>
+          <w:szCs w:val="36"/>
+          <w:lang w:val="en-US"/>
+        </w:rPr>
+      </w:pPr>
+    </w:p>
+    <w:p>
+      <w:pPr>
+        <w:rPr>
+          <w:sz w:val="36"/>
+          <w:szCs w:val="36"/>
+          <w:lang w:val="en-US"/>
+        </w:rPr>
+      </w:pPr>
+    </w:p>
+    <w:p>
+      <w:pPr>
+        <w:rPr>
+          <w:sz w:val="36"/>
+          <w:szCs w:val="36"/>
+          <w:lang w:val="en-US"/>
+        </w:rPr>
+      </w:pPr>
+    </w:p>
+    <w:p>
+      <w:pPr>
+        <w:rPr>
+          <w:sz w:val="36"/>
+          <w:szCs w:val="36"/>
+          <w:lang w:val="en-US"/>
+        </w:rPr>
+      </w:pPr>
+    </w:p>
+    <w:p>
+      <w:pPr>
+        <w:rPr>
+          <w:sz w:val="36"/>
+          <w:szCs w:val="36"/>
+          <w:lang w:val="en-US"/>
+        </w:rPr>
+      </w:pPr>
+    </w:p>
+    <w:p>
+      <w:pPr>
+        <w:rPr>
+          <w:sz w:val="36"/>
+          <w:szCs w:val="36"/>
+          <w:lang w:val="en-US"/>
+        </w:rPr>
+      </w:pPr>
+      <w:r>
+        <w:rPr>
+          <w:sz w:val="36"/>
+          <w:szCs w:val="36"/>
+          <w:lang w:val="en-US"/>
+        </w:rPr>
+        <w:lastRenderedPageBreak/>
+        <w:t>Files Edition and notebooks creation</w:t>
+      </w:r>
+    </w:p>
+    <w:p>
+      <w:pPr>
+        <w:rPr>
+          <w:sz w:val="36"/>
+          <w:szCs w:val="36"/>
+          <w:lang w:val="en-US"/>
+        </w:rPr>
+      </w:pPr>
+    </w:p>
+    <w:p>
+      <w:pPr>
+        <w:pStyle w:val="ListParagraph"/>
+        <w:numPr>
+          <w:ilvl w:val="0"/>
+          <w:numId w:val="4"/>
+        </w:numPr>
+        <w:rPr>
+          <w:b/>
+          <w:bCs/>
+          <w:sz w:val="36"/>
+          <w:szCs w:val="36"/>
+          <w:lang w:val="en-US"/>
+        </w:rPr>
+      </w:pPr>
+      <w:r>
+        <w:rPr>
+          <w:b/>
+          <w:bCs/>
+          <w:sz w:val="36"/>
+          <w:szCs w:val="36"/>
+          <w:lang w:val="en-US"/>
+        </w:rPr>
+        <w:t xml:space="preserve">Edit params.yaml: </w:t>
+      </w:r>
+    </w:p>
+    <w:p>
+      <w:pPr>
+        <w:pStyle w:val="ListParagraph"/>
+        <w:rPr>
+          <w:sz w:val="36"/>
+          <w:szCs w:val="36"/>
+          <w:lang w:val="en-US"/>
+        </w:rPr>
+      </w:pPr>
+      <w:r>
+        <w:rPr>
+          <w:sz w:val="36"/>
+          <w:szCs w:val="36"/>
+          <w:lang w:val="en-US"/>
+        </w:rPr>
+        <w:t>base:</w:t>
+      </w:r>
+    </w:p>
+    <w:p>
+      <w:pPr>
+        <w:pStyle w:val="ListParagraph"/>
+        <w:rPr>
+          <w:sz w:val="36"/>
+          <w:szCs w:val="36"/>
+          <w:lang w:val="en-US"/>
+        </w:rPr>
+      </w:pPr>
+      <w:r>
+        <w:rPr>
+          <w:sz w:val="36"/>
+          <w:szCs w:val="36"/>
+          <w:lang w:val="en-US"/>
+        </w:rPr>
+        <w:t xml:space="preserve">    project_name: ipl_win_prediction_using_git_dvc    # Project name</w:t>
+      </w:r>
+    </w:p>
+    <w:p>
+      <w:pPr>
+        <w:pStyle w:val="ListParagraph"/>
+        <w:rPr>
+          <w:sz w:val="36"/>
+          <w:szCs w:val="36"/>
+          <w:lang w:val="en-US"/>
+        </w:rPr>
+      </w:pPr>
+      <w:r>
+        <w:rPr>
+          <w:sz w:val="36"/>
+          <w:szCs w:val="36"/>
+          <w:lang w:val="en-US"/>
+        </w:rPr>
+        <w:t xml:space="preserve">    random_state: 1    # Random state</w:t>
+      </w:r>
+    </w:p>
+    <w:p>
+      <w:pPr>
+        <w:pStyle w:val="ListParagraph"/>
+        <w:rPr>
+          <w:sz w:val="36"/>
+          <w:szCs w:val="36"/>
+          <w:lang w:val="en-US"/>
+        </w:rPr>
+      </w:pPr>
+      <w:r>
+        <w:rPr>
+          <w:sz w:val="36"/>
+          <w:szCs w:val="36"/>
+          <w:lang w:val="en-US"/>
+        </w:rPr>
+        <w:t xml:space="preserve">    target_column: results    # Target column</w:t>
+      </w:r>
+    </w:p>
+    <w:p>
+      <w:pPr>
+        <w:pStyle w:val="ListParagraph"/>
+        <w:rPr>
+          <w:sz w:val="36"/>
+          <w:szCs w:val="36"/>
+          <w:lang w:val="en-US"/>
+        </w:rPr>
+      </w:pPr>
+    </w:p>
+    <w:p>
+      <w:pPr>
+        <w:pStyle w:val="ListParagraph"/>
+        <w:rPr>
+          <w:sz w:val="36"/>
+          <w:szCs w:val="36"/>
+          <w:lang w:val="en-US"/>
+        </w:rPr>
+      </w:pPr>
+      <w:r>
+        <w:rPr>
+          <w:sz w:val="36"/>
+          <w:szCs w:val="36"/>
+          <w:lang w:val="en-US"/>
+        </w:rPr>
+        <w:t>data_source:</w:t>
+      </w:r>
+    </w:p>
+    <w:p>
+      <w:pPr>
+        <w:pStyle w:val="ListParagraph"/>
+        <w:rPr>
+          <w:sz w:val="36"/>
+          <w:szCs w:val="36"/>
+          <w:lang w:val="en-US"/>
+        </w:rPr>
+      </w:pPr>
+      <w:r>
+        <w:rPr>
+          <w:sz w:val="36"/>
+          <w:szCs w:val="36"/>
+          <w:lang w:val="en-US"/>
+        </w:rPr>
+        <w:t xml:space="preserve">    original_data_path: original_data/ipl_dataset.csv</w:t>
+      </w:r>
+    </w:p>
+    <w:p>
+      <w:pPr>
+        <w:pStyle w:val="ListParagraph"/>
+        <w:rPr>
+          <w:sz w:val="36"/>
+          <w:szCs w:val="36"/>
+          <w:lang w:val="en-US"/>
+        </w:rPr>
+      </w:pPr>
+    </w:p>
+    <w:p>
+      <w:pPr>
+        <w:pStyle w:val="ListParagraph"/>
+        <w:rPr>
+          <w:sz w:val="36"/>
+          <w:szCs w:val="36"/>
+          <w:lang w:val="en-US"/>
+        </w:rPr>
+      </w:pPr>
+      <w:r>
+        <w:rPr>
+          <w:sz w:val="36"/>
+          <w:szCs w:val="36"/>
+          <w:lang w:val="en-US"/>
+        </w:rPr>
+        <w:t>load_data:</w:t>
+      </w:r>
+    </w:p>
+    <w:p>
+      <w:pPr>
+        <w:pStyle w:val="ListParagraph"/>
+        <w:rPr>
+          <w:sz w:val="36"/>
+          <w:szCs w:val="36"/>
+          <w:lang w:val="en-US"/>
+        </w:rPr>
+      </w:pPr>
+      <w:r>
+        <w:rPr>
+          <w:sz w:val="36"/>
+          <w:szCs w:val="36"/>
+          <w:lang w:val="en-US"/>
+        </w:rPr>
+        <w:t xml:space="preserve">    raw_dataset_path: data/raw</w:t>
+      </w:r>
+    </w:p>
+    <w:p>
+      <w:pPr>
+        <w:pStyle w:val="ListParagraph"/>
+        <w:rPr>
+          <w:sz w:val="36"/>
+          <w:szCs w:val="36"/>
+          <w:lang w:val="en-US"/>
+        </w:rPr>
+      </w:pPr>
+    </w:p>
+    <w:p>
+      <w:pPr>
+        <w:pStyle w:val="ListParagraph"/>
+        <w:rPr>
+          <w:sz w:val="36"/>
+          <w:szCs w:val="36"/>
+          <w:lang w:val="en-US"/>
+        </w:rPr>
+      </w:pPr>
+      <w:r>
+        <w:rPr>
+          <w:sz w:val="36"/>
+          <w:szCs w:val="36"/>
+          <w:lang w:val="en-US"/>
+        </w:rPr>
+        <w:t>processed_data:</w:t>
+      </w:r>
+    </w:p>
+    <w:p>
+      <w:pPr>
+        <w:pStyle w:val="ListParagraph"/>
+        <w:rPr>
+          <w:sz w:val="36"/>
+          <w:szCs w:val="36"/>
+          <w:lang w:val="en-US"/>
+        </w:rPr>
+      </w:pPr>
+      <w:r>
+        <w:rPr>
+          <w:sz w:val="36"/>
+          <w:szCs w:val="36"/>
+          <w:lang w:val="en-US"/>
+        </w:rPr>
+        <w:t xml:space="preserve">    processed_data_path: data/processed</w:t>
+      </w:r>
+    </w:p>
+    <w:p>
+      <w:pPr>
+        <w:pStyle w:val="ListParagraph"/>
+        <w:rPr>
+          <w:sz w:val="36"/>
+          <w:szCs w:val="36"/>
+          <w:lang w:val="en-US"/>
+        </w:rPr>
+      </w:pPr>
+    </w:p>
+    <w:p>
+      <w:pPr>
+        <w:pStyle w:val="ListParagraph"/>
+        <w:rPr>
+          <w:sz w:val="36"/>
+          <w:szCs w:val="36"/>
+          <w:lang w:val="en-US"/>
+        </w:rPr>
+      </w:pPr>
+      <w:r>
+        <w:rPr>
+          <w:sz w:val="36"/>
+          <w:szCs w:val="36"/>
+          <w:lang w:val="en-US"/>
+        </w:rPr>
+        <w:t>split_data:</w:t>
+      </w:r>
+    </w:p>
+    <w:p>
+      <w:pPr>
+        <w:pStyle w:val="ListParagraph"/>
+        <w:rPr>
+          <w:sz w:val="36"/>
+          <w:szCs w:val="36"/>
+          <w:lang w:val="en-US"/>
+        </w:rPr>
+      </w:pPr>
+      <w:r>
+        <w:rPr>
+          <w:sz w:val="36"/>
+          <w:szCs w:val="36"/>
+          <w:lang w:val="en-US"/>
+        </w:rPr>
+        <w:t xml:space="preserve">    train_data_path: data/processed/train_data.csv</w:t>
+      </w:r>
+    </w:p>
+    <w:p>
+      <w:pPr>
+        <w:pStyle w:val="ListParagraph"/>
+        <w:rPr>
+          <w:sz w:val="36"/>
+          <w:szCs w:val="36"/>
+          <w:lang w:val="en-US"/>
+        </w:rPr>
+      </w:pPr>
+      <w:r>
+        <w:rPr>
+          <w:sz w:val="36"/>
+          <w:szCs w:val="36"/>
+          <w:lang w:val="en-US"/>
+        </w:rPr>
+        <w:t xml:space="preserve">    test_data_path: data/processed/test_data.csv</w:t>
+      </w:r>
+    </w:p>
+    <w:p>
+      <w:pPr>
+        <w:pStyle w:val="ListParagraph"/>
+        <w:rPr>
+          <w:sz w:val="36"/>
+          <w:szCs w:val="36"/>
+          <w:lang w:val="en-US"/>
+        </w:rPr>
+      </w:pPr>
+      <w:r>
+        <w:rPr>
+          <w:sz w:val="36"/>
+          <w:szCs w:val="36"/>
+          <w:lang w:val="en-US"/>
+        </w:rPr>
+        <w:t xml:space="preserve">    test_size: 0.2</w:t>
+      </w:r>
+    </w:p>
+    <w:p>
+      <w:pPr>
+        <w:pStyle w:val="ListParagraph"/>
+        <w:rPr>
+          <w:sz w:val="36"/>
+          <w:szCs w:val="36"/>
+          <w:lang w:val="en-US"/>
+        </w:rPr>
+      </w:pPr>
+    </w:p>
+    <w:p>
+      <w:pPr>
+        <w:pStyle w:val="ListParagraph"/>
+        <w:numPr>
+          <w:ilvl w:val="0"/>
+          <w:numId w:val="4"/>
+        </w:numPr>
+        <w:rPr>
+          <w:sz w:val="36"/>
+          <w:szCs w:val="36"/>
+          <w:lang w:val="en-US"/>
+        </w:rPr>
+      </w:pPr>
+      <w:r>
+        <w:rPr>
+          <w:sz w:val="36"/>
+          <w:szCs w:val="36"/>
+          <w:lang w:val="en-US"/>
+        </w:rPr>
+        <w:t xml:space="preserve">Create </w:t>
+      </w:r>
+      <w:r>
+        <w:rPr>
+          <w:b/>
+          <w:bCs/>
+          <w:sz w:val="36"/>
+          <w:szCs w:val="36"/>
+          <w:lang w:val="en-US"/>
+        </w:rPr>
+        <w:t>read_data.ipynb in notebooks</w:t>
+      </w:r>
+      <w:r>
+        <w:rPr>
+          <w:sz w:val="36"/>
+          <w:szCs w:val="36"/>
+          <w:lang w:val="en-US"/>
+        </w:rPr>
+        <w:t xml:space="preserve">. After ensuring it is working as expected, create </w:t>
+      </w:r>
+      <w:r>
+        <w:rPr>
+          <w:b/>
+          <w:bCs/>
+          <w:sz w:val="36"/>
+          <w:szCs w:val="36"/>
+          <w:lang w:val="en-US"/>
+        </w:rPr>
+        <w:t>read_data.py in src</w:t>
+      </w:r>
+      <w:r>
+        <w:rPr>
+          <w:b/>
+          <w:bCs/>
+          <w:sz w:val="36"/>
+          <w:szCs w:val="36"/>
+          <w:lang w:val="en-US"/>
+        </w:rPr>
+        <w:t>.</w:t>
+      </w:r>
+    </w:p>
+    <w:p>
+      <w:pPr>
+        <w:pStyle w:val="ListParagraph"/>
+        <w:numPr>
+          <w:ilvl w:val="0"/>
+          <w:numId w:val="4"/>
+        </w:numPr>
+        <w:rPr>
+          <w:sz w:val="36"/>
+          <w:szCs w:val="36"/>
+          <w:lang w:val="en-US"/>
+        </w:rPr>
+      </w:pPr>
+      <w:r>
+        <w:rPr>
+          <w:sz w:val="36"/>
+          <w:szCs w:val="36"/>
+          <w:lang w:val="en-US"/>
+        </w:rPr>
+        <w:t xml:space="preserve">Create </w:t>
+      </w:r>
+      <w:r>
+        <w:rPr>
+          <w:b/>
+          <w:bCs/>
+          <w:sz w:val="36"/>
+          <w:szCs w:val="36"/>
+          <w:lang w:val="en-US"/>
+        </w:rPr>
+        <w:t>load</w:t>
+      </w:r>
+      <w:r>
+        <w:rPr>
+          <w:b/>
+          <w:bCs/>
+          <w:sz w:val="36"/>
+          <w:szCs w:val="36"/>
+          <w:lang w:val="en-US"/>
+        </w:rPr>
+        <w:t>_data.ipynb in notebooks</w:t>
+      </w:r>
+      <w:r>
+        <w:rPr>
+          <w:sz w:val="36"/>
+          <w:szCs w:val="36"/>
+          <w:lang w:val="en-US"/>
+        </w:rPr>
+        <w:t xml:space="preserve">. After ensuring it is working as expected, create </w:t>
+      </w:r>
+      <w:r>
+        <w:rPr>
+          <w:b/>
+          <w:bCs/>
+          <w:sz w:val="36"/>
+          <w:szCs w:val="36"/>
+          <w:lang w:val="en-US"/>
+        </w:rPr>
+        <w:t>loa</w:t>
+      </w:r>
+      <w:r>
+        <w:rPr>
+          <w:b/>
+          <w:bCs/>
+          <w:sz w:val="36"/>
+          <w:szCs w:val="36"/>
+          <w:lang w:val="en-US"/>
+        </w:rPr>
+        <w:t>d_data.py in src</w:t>
+      </w:r>
+      <w:r>
+        <w:rPr>
+          <w:b/>
+          <w:bCs/>
+          <w:sz w:val="36"/>
+          <w:szCs w:val="36"/>
+          <w:lang w:val="en-US"/>
+        </w:rPr>
+        <w:t>.</w:t>
+      </w:r>
+    </w:p>
+    <w:p>
+      <w:pPr>
+        <w:pStyle w:val="ListParagraph"/>
+        <w:numPr>
+          <w:ilvl w:val="0"/>
+          <w:numId w:val="4"/>
         </w:numPr>
         <w:rPr>
           <w:sz w:val="36"/>
@@ -592,6 +1265,95 @@
       </w:pPr>
     </w:lvl>
   </w:abstractNum>
+  <w:abstractNum w:abstractNumId="3" w15:restartNumberingAfterBreak="0">
+    <w:nsid w:val="63300168"/>
+    <w:multiLevelType w:val="hybridMultilevel"/>
+    <w:tmpl w:val="13A88E98"/>
+    <w:lvl w:ilvl="0" w:tplc="40090011">
+      <w:start w:val="1"/>
+      <w:numFmt w:val="decimal"/>
+      <w:lvlText w:val="%1)"/>
+      <w:lvlJc w:val="left"/>
+      <w:pPr>
+        <w:ind w:left="720" w:hanging="360"/>
+      </w:pPr>
+      <w:rPr>
+        <w:rFonts w:hint="default"/>
+      </w:rPr>
+    </w:lvl>
+    <w:lvl w:ilvl="1" w:tplc="40090019" w:tentative="1">
+      <w:start w:val="1"/>
+      <w:numFmt w:val="lowerLetter"/>
+      <w:lvlText w:val="%2."/>
+      <w:lvlJc w:val="left"/>
+      <w:pPr>
+        <w:ind w:left="1440" w:hanging="360"/>
+      </w:pPr>
+    </w:lvl>
+    <w:lvl w:ilvl="2" w:tplc="4009001B" w:tentative="1">
+      <w:start w:val="1"/>
+      <w:numFmt w:val="lowerRoman"/>
+      <w:lvlText w:val="%3."/>
+      <w:lvlJc w:val="right"/>
+      <w:pPr>
+        <w:ind w:left="2160" w:hanging="180"/>
+      </w:pPr>
+    </w:lvl>
+    <w:lvl w:ilvl="3" w:tplc="4009000F" w:tentative="1">
+      <w:start w:val="1"/>
+      <w:numFmt w:val="decimal"/>
+      <w:lvlText w:val="%4."/>
+      <w:lvlJc w:val="left"/>
+      <w:pPr>
+        <w:ind w:left="2880" w:hanging="360"/>
+      </w:pPr>
+    </w:lvl>
+    <w:lvl w:ilvl="4" w:tplc="40090019" w:tentative="1">
+      <w:start w:val="1"/>
+      <w:numFmt w:val="lowerLetter"/>
+      <w:lvlText w:val="%5."/>
+      <w:lvlJc w:val="left"/>
+      <w:pPr>
+        <w:ind w:left="3600" w:hanging="360"/>
+      </w:pPr>
+    </w:lvl>
+    <w:lvl w:ilvl="5" w:tplc="4009001B" w:tentative="1">
+      <w:start w:val="1"/>
+      <w:numFmt w:val="lowerRoman"/>
+      <w:lvlText w:val="%6."/>
+      <w:lvlJc w:val="right"/>
+      <w:pPr>
+        <w:ind w:left="4320" w:hanging="180"/>
+      </w:pPr>
+    </w:lvl>
+    <w:lvl w:ilvl="6" w:tplc="4009000F" w:tentative="1">
+      <w:start w:val="1"/>
+      <w:numFmt w:val="decimal"/>
+      <w:lvlText w:val="%7."/>
+      <w:lvlJc w:val="left"/>
+      <w:pPr>
+        <w:ind w:left="5040" w:hanging="360"/>
+      </w:pPr>
+    </w:lvl>
+    <w:lvl w:ilvl="7" w:tplc="40090019" w:tentative="1">
+      <w:start w:val="1"/>
+      <w:numFmt w:val="lowerLetter"/>
+      <w:lvlText w:val="%8."/>
+      <w:lvlJc w:val="left"/>
+      <w:pPr>
+        <w:ind w:left="5760" w:hanging="360"/>
+      </w:pPr>
+    </w:lvl>
+    <w:lvl w:ilvl="8" w:tplc="4009001B" w:tentative="1">
+      <w:start w:val="1"/>
+      <w:numFmt w:val="lowerRoman"/>
+      <w:lvlText w:val="%9."/>
+      <w:lvlJc w:val="right"/>
+      <w:pPr>
+        <w:ind w:left="6480" w:hanging="180"/>
+      </w:pPr>
+    </w:lvl>
+  </w:abstractNum>
   <w:num w:numId="1" w16cid:durableId="630281377">
     <w:abstractNumId w:val="0"/>
   </w:num>
@@ -600,6 +1362,9 @@
   </w:num>
   <w:num w:numId="3" w16cid:durableId="1993438462">
     <w:abstractNumId w:val="2"/>
+  </w:num>
+  <w:num w:numId="4" w16cid:durableId="892274357">
+    <w:abstractNumId w:val="3"/>
   </w:num>
 </w:numbering>
 </file>

</xml_diff>